<commit_message>
LF3 09.12.24 OSI-Layers/Layer 1
</commit_message>
<xml_diff>
--- a/LF 3/OSI-Layer.docx
+++ b/LF 3/OSI-Layer.docx
@@ -216,7 +216,23 @@
           <w:bCs w:val="false"/>
           <w:u w:val="none"/>
         </w:rPr>
-        <w:t>3 Netzwerkschicht</w:t>
+        <w:t xml:space="preserve">3 </w:t>
+      </w:r>
+      <w:r>
+        <w:rPr>
+          <w:b w:val="false"/>
+          <w:bCs w:val="false"/>
+          <w:u w:val="none"/>
+        </w:rPr>
+        <w:t>Vermittlungschicht/</w:t>
+      </w:r>
+      <w:r>
+        <w:rPr>
+          <w:b w:val="false"/>
+          <w:bCs w:val="false"/>
+          <w:u w:val="none"/>
+        </w:rPr>
+        <w:t>Netzwerkschicht</w:t>
       </w:r>
     </w:p>
     <w:p>
@@ -366,7 +382,7 @@
           <w:u w:val="none"/>
         </w:rPr>
         <w:tab/>
-        <w:t xml:space="preserve">Regelt die physikalische Datenübertragung (Begriffe: Kabel, Elektromagnet. Wellen, </w:t>
+        <w:t xml:space="preserve">Regelt die physische Datenübertragung (Begriffe: Kabel, Elektromagnet. Wellen, </w:t>
         <w:tab/>
         <w:tab/>
         <w:tab/>
@@ -390,6 +406,199 @@
         <w:tab/>
         <w:tab/>
         <w:t>Netzzwerkkarte)</w:t>
+      </w:r>
+    </w:p>
+    <w:p>
+      <w:pPr>
+        <w:pStyle w:val="Normal"/>
+        <w:bidi w:val="0"/>
+        <w:jc w:val="start"/>
+        <w:rPr>
+          <w:b w:val="false"/>
+          <w:bCs w:val="false"/>
+          <w:u w:val="none"/>
+        </w:rPr>
+      </w:pPr>
+      <w:r>
+        <w:rPr/>
+      </w:r>
+    </w:p>
+    <w:p>
+      <w:pPr>
+        <w:pStyle w:val="Normal"/>
+        <w:bidi w:val="0"/>
+        <w:jc w:val="start"/>
+        <w:rPr>
+          <w:b/>
+          <w:bCs/>
+          <w:u w:val="single"/>
+        </w:rPr>
+      </w:pPr>
+      <w:r>
+        <w:rPr>
+          <w:b/>
+          <w:bCs/>
+          <w:u w:val="single"/>
+        </w:rPr>
+        <w:t>Übertragungsmedien</w:t>
+      </w:r>
+    </w:p>
+    <w:p>
+      <w:pPr>
+        <w:pStyle w:val="Normal"/>
+        <w:bidi w:val="0"/>
+        <w:jc w:val="start"/>
+        <w:rPr>
+          <w:b w:val="false"/>
+          <w:bCs w:val="false"/>
+          <w:u w:val="none"/>
+        </w:rPr>
+      </w:pPr>
+      <w:r>
+        <w:rPr>
+          <w:b w:val="false"/>
+          <w:bCs w:val="false"/>
+          <w:u w:val="none"/>
+        </w:rPr>
+      </w:r>
+    </w:p>
+    <w:p>
+      <w:pPr>
+        <w:pStyle w:val="Normal"/>
+        <w:bidi w:val="0"/>
+        <w:jc w:val="start"/>
+        <w:rPr>
+          <w:b w:val="false"/>
+          <w:bCs w:val="false"/>
+          <w:u w:val="none"/>
+        </w:rPr>
+      </w:pPr>
+      <w:r>
+        <w:rPr>
+          <w:b w:val="false"/>
+          <w:bCs w:val="false"/>
+          <w:u w:val="none"/>
+        </w:rPr>
+        <w:t>Kabellos:</w:t>
+      </w:r>
+    </w:p>
+    <w:p>
+      <w:pPr>
+        <w:pStyle w:val="Normal"/>
+        <w:bidi w:val="0"/>
+        <w:jc w:val="start"/>
+        <w:rPr>
+          <w:b w:val="false"/>
+          <w:bCs w:val="false"/>
+          <w:u w:val="none"/>
+        </w:rPr>
+      </w:pPr>
+      <w:r>
+        <w:rPr>
+          <w:b w:val="false"/>
+          <w:bCs w:val="false"/>
+          <w:u w:val="none"/>
+        </w:rPr>
+        <w:t>- örtlich nicht beschrenkt →Datenschutz/Datensicherheit bedenlich</w:t>
+      </w:r>
+    </w:p>
+    <w:p>
+      <w:pPr>
+        <w:pStyle w:val="Normal"/>
+        <w:bidi w:val="0"/>
+        <w:jc w:val="start"/>
+        <w:rPr>
+          <w:b w:val="false"/>
+          <w:bCs w:val="false"/>
+          <w:u w:val="none"/>
+        </w:rPr>
+      </w:pPr>
+      <w:r>
+        <w:rPr>
+          <w:b w:val="false"/>
+          <w:bCs w:val="false"/>
+          <w:u w:val="none"/>
+        </w:rPr>
+        <w:t>- schlechte Betriebssicherheit (Schlechte Verbindung = Kein Nutzen)</w:t>
+      </w:r>
+    </w:p>
+    <w:p>
+      <w:pPr>
+        <w:pStyle w:val="Normal"/>
+        <w:bidi w:val="0"/>
+        <w:jc w:val="start"/>
+        <w:rPr>
+          <w:b w:val="false"/>
+          <w:bCs w:val="false"/>
+          <w:u w:val="none"/>
+        </w:rPr>
+      </w:pPr>
+      <w:r>
+        <w:rPr>
+          <w:b w:val="false"/>
+          <w:bCs w:val="false"/>
+          <w:u w:val="none"/>
+        </w:rPr>
+      </w:r>
+    </w:p>
+    <w:p>
+      <w:pPr>
+        <w:pStyle w:val="Normal"/>
+        <w:bidi w:val="0"/>
+        <w:jc w:val="start"/>
+        <w:rPr>
+          <w:b w:val="false"/>
+          <w:bCs w:val="false"/>
+          <w:u w:val="none"/>
+        </w:rPr>
+      </w:pPr>
+      <w:r>
+        <w:rPr>
+          <w:b w:val="false"/>
+          <w:bCs w:val="false"/>
+          <w:u w:val="none"/>
+        </w:rPr>
+        <w:t>Leitungsgebunden:</w:t>
+      </w:r>
+    </w:p>
+    <w:p>
+      <w:pPr>
+        <w:pStyle w:val="Normal"/>
+        <w:bidi w:val="0"/>
+        <w:jc w:val="start"/>
+        <w:rPr>
+          <w:b w:val="false"/>
+          <w:bCs w:val="false"/>
+          <w:u w:val="none"/>
+        </w:rPr>
+      </w:pPr>
+      <w:r>
+        <w:rPr>
+          <w:b w:val="false"/>
+          <w:bCs w:val="false"/>
+          <w:u w:val="none"/>
+        </w:rPr>
+        <w:t>- Zugang läßt sich beschützen</w:t>
+      </w:r>
+    </w:p>
+    <w:p>
+      <w:pPr>
+        <w:pStyle w:val="Normal"/>
+        <w:bidi w:val="0"/>
+        <w:jc w:val="start"/>
+        <w:rPr>
+          <w:b w:val="false"/>
+          <w:bCs w:val="false"/>
+          <w:u w:val="none"/>
+        </w:rPr>
+      </w:pPr>
+      <w:r>
+        <w:rPr>
+          <w:b w:val="false"/>
+          <w:bCs w:val="false"/>
+          <w:u w:val="none"/>
+        </w:rPr>
+        <w:t>- hohe Betriebssicherheit</w:t>
       </w:r>
     </w:p>
     <w:sectPr>
@@ -399,6 +608,7 @@
       <w:pgNumType w:fmt="decimal"/>
       <w:formProt w:val="false"/>
       <w:textDirection w:val="lrTb"/>
+      <w:docGrid w:type="default" w:linePitch="100" w:charSpace="0"/>
     </w:sectPr>
   </w:body>
 </w:document>
@@ -418,7 +628,6 @@
     </w:rPrDefault>
     <w:pPrDefault>
       <w:pPr>
-        <w:widowControl/>
         <w:suppressAutoHyphens w:val="true"/>
       </w:pPr>
     </w:pPrDefault>
@@ -428,7 +637,10 @@
     <w:qFormat/>
     <w:pPr>
       <w:widowControl/>
+      <w:suppressAutoHyphens w:val="true"/>
       <w:bidi w:val="0"/>
+      <w:spacing w:before="0" w:after="0"/>
+      <w:jc w:val="start"/>
     </w:pPr>
     <w:rPr>
       <w:rFonts w:ascii="Liberation Serif" w:hAnsi="Liberation Serif" w:eastAsia="NSimSun" w:cs="Arial"/>

</xml_diff>